<commit_message>
very minor changes to propsoal docs
</commit_message>
<xml_diff>
--- a/Application Documents/PhD Research Proposal v3_Final - Seán Ó Fithcheallaigh.docx
+++ b/Application Documents/PhD Research Proposal v3_Final - Seán Ó Fithcheallaigh.docx
@@ -1205,7 +1205,13 @@
         <w:t xml:space="preserve"> </w:t>
       </w:r>
       <w:r>
-        <w:t>to minimise</w:t>
+        <w:t>to mini</w:t>
+      </w:r>
+      <w:r>
+        <w:t xml:space="preserve"> </w:t>
+      </w:r>
+      <w:r>
+        <w:t>mise</w:t>
       </w:r>
       <w:r>
         <w:t xml:space="preserve"> the</w:t>
@@ -2631,7 +2637,20 @@
                       <w:rPr>
                         <w:noProof/>
                       </w:rPr>
-                      <w:t>L. Sujay Vailshery, "Number of Internet of Things (IoT) connected devices worldwide from 2019 to 2023, with forecasts from 2022 to 2030," Statista, July 2023. [Online]. Available: https://www.statista.com/statistics/1183457/iot-connected-devices-worldwide/. [Accessed 23 11 2].</w:t>
+                      <w:t xml:space="preserve">L. Sujay Vailshery, "Number of Internet of Things (IoT) connected devices worldwide from 2019 to 2023, with forecasts from 2022 to 2030," Statista, July 2023. </w:t>
+                    </w:r>
+                    <w:r>
+                      <w:rPr>
+                        <w:noProof/>
+                        <w:lang w:val="fr-FR"/>
+                      </w:rPr>
+                      <w:t xml:space="preserve">[Online]. Available: https://www.statista.com/statistics/1183457/iot-connected-devices-worldwide/. </w:t>
+                    </w:r>
+                    <w:r>
+                      <w:rPr>
+                        <w:noProof/>
+                      </w:rPr>
+                      <w:t>[Accessed 23 11 2].</w:t>
                     </w:r>
                   </w:p>
                 </w:tc>
@@ -4752,6 +4771,14 @@
 </file>
 
 <file path=customXml/item1.xml><?xml version="1.0" encoding="utf-8"?>
+<p:properties xmlns:p="http://schemas.microsoft.com/office/2006/metadata/properties" xmlns:xsi="http://www.w3.org/2001/XMLSchema-instance" xmlns:pc="http://schemas.microsoft.com/office/infopath/2007/PartnerControls">
+  <documentManagement>
+    <_activity xmlns="9657a2bd-4e4e-406b-b87b-e42ea7b04802" xsi:nil="true"/>
+  </documentManagement>
+</p:properties>
+</file>
+
+<file path=customXml/item2.xml><?xml version="1.0" encoding="utf-8"?>
 <b:Sources xmlns:b="http://schemas.openxmlformats.org/officeDocument/2006/bibliography" xmlns="http://schemas.openxmlformats.org/officeDocument/2006/bibliography" SelectedStyle="\IEEE2006OfficeOnline.xsl" StyleName="IEEE" Version="2006">
   <b:Source>
     <b:Tag>Pra23</b:Tag>
@@ -5144,24 +5171,7 @@
 </b:Sources>
 </file>
 
-<file path=customXml/item2.xml><?xml version="1.0" encoding="utf-8"?>
-<p:properties xmlns:p="http://schemas.microsoft.com/office/2006/metadata/properties" xmlns:xsi="http://www.w3.org/2001/XMLSchema-instance" xmlns:pc="http://schemas.microsoft.com/office/infopath/2007/PartnerControls">
-  <documentManagement>
-    <_activity xmlns="9657a2bd-4e4e-406b-b87b-e42ea7b04802" xsi:nil="true"/>
-  </documentManagement>
-</p:properties>
-</file>
-
 <file path=customXml/item3.xml><?xml version="1.0" encoding="utf-8"?>
-<?mso-contentType ?>
-<FormTemplates xmlns="http://schemas.microsoft.com/sharepoint/v3/contenttype/forms">
-  <Display>DocumentLibraryForm</Display>
-  <Edit>DocumentLibraryForm</Edit>
-  <New>DocumentLibraryForm</New>
-</FormTemplates>
-</file>
-
-<file path=customXml/item4.xml><?xml version="1.0" encoding="utf-8"?>
 <ct:contentTypeSchema xmlns:ct="http://schemas.microsoft.com/office/2006/metadata/contentType" xmlns:ma="http://schemas.microsoft.com/office/2006/metadata/properties/metaAttributes" ct:_="" ma:_="" ma:contentTypeName="Document" ma:contentTypeID="0x010100E90C455FC5D6FF4CB0F1274791D7D1E1" ma:contentTypeVersion="7" ma:contentTypeDescription="Create a new document." ma:contentTypeScope="" ma:versionID="326e532b03b064a2e66cf01046f23746">
   <xsd:schema xmlns:xsd="http://www.w3.org/2001/XMLSchema" xmlns:xs="http://www.w3.org/2001/XMLSchema" xmlns:p="http://schemas.microsoft.com/office/2006/metadata/properties" xmlns:ns3="9657a2bd-4e4e-406b-b87b-e42ea7b04802" xmlns:ns4="496c0aa3-49ba-4d38-bfe2-dc1b540d701b" targetNamespace="http://schemas.microsoft.com/office/2006/metadata/properties" ma:root="true" ma:fieldsID="4a0e52b13899345d543815c6b57cc8ea" ns3:_="" ns4:_="">
     <xsd:import namespace="9657a2bd-4e4e-406b-b87b-e42ea7b04802"/>
@@ -5344,7 +5354,26 @@
 </ct:contentTypeSchema>
 </file>
 
+<file path=customXml/item4.xml><?xml version="1.0" encoding="utf-8"?>
+<?mso-contentType ?>
+<FormTemplates xmlns="http://schemas.microsoft.com/sharepoint/v3/contenttype/forms">
+  <Display>DocumentLibraryForm</Display>
+  <Edit>DocumentLibraryForm</Edit>
+  <New>DocumentLibraryForm</New>
+</FormTemplates>
+</file>
+
 <file path=customXml/itemProps1.xml><?xml version="1.0" encoding="utf-8"?>
+<ds:datastoreItem xmlns:ds="http://schemas.openxmlformats.org/officeDocument/2006/customXml" ds:itemID="{AF1A8A45-6786-43A9-80A2-20D07DB75445}">
+  <ds:schemaRefs>
+    <ds:schemaRef ds:uri="http://schemas.microsoft.com/office/2006/metadata/properties"/>
+    <ds:schemaRef ds:uri="http://schemas.microsoft.com/office/infopath/2007/PartnerControls"/>
+    <ds:schemaRef ds:uri="9657a2bd-4e4e-406b-b87b-e42ea7b04802"/>
+  </ds:schemaRefs>
+</ds:datastoreItem>
+</file>
+
+<file path=customXml/itemProps2.xml><?xml version="1.0" encoding="utf-8"?>
 <ds:datastoreItem xmlns:ds="http://schemas.openxmlformats.org/officeDocument/2006/customXml" ds:itemID="{B75FB391-6AAB-405D-A5DE-3DAFC20C4405}">
   <ds:schemaRefs>
     <ds:schemaRef ds:uri="http://schemas.openxmlformats.org/officeDocument/2006/bibliography"/>
@@ -5352,32 +5381,7 @@
 </ds:datastoreItem>
 </file>
 
-<file path=customXml/itemProps2.xml><?xml version="1.0" encoding="utf-8"?>
-<ds:datastoreItem xmlns:ds="http://schemas.openxmlformats.org/officeDocument/2006/customXml" ds:itemID="{AF1A8A45-6786-43A9-80A2-20D07DB75445}">
-  <ds:schemaRefs>
-    <ds:schemaRef ds:uri="http://www.w3.org/XML/1998/namespace"/>
-    <ds:schemaRef ds:uri="http://schemas.microsoft.com/office/2006/documentManagement/types"/>
-    <ds:schemaRef ds:uri="http://schemas.microsoft.com/office/2006/metadata/properties"/>
-    <ds:schemaRef ds:uri="9657a2bd-4e4e-406b-b87b-e42ea7b04802"/>
-    <ds:schemaRef ds:uri="http://purl.org/dc/dcmitype/"/>
-    <ds:schemaRef ds:uri="http://schemas.microsoft.com/office/infopath/2007/PartnerControls"/>
-    <ds:schemaRef ds:uri="http://schemas.openxmlformats.org/package/2006/metadata/core-properties"/>
-    <ds:schemaRef ds:uri="496c0aa3-49ba-4d38-bfe2-dc1b540d701b"/>
-    <ds:schemaRef ds:uri="http://purl.org/dc/terms/"/>
-    <ds:schemaRef ds:uri="http://purl.org/dc/elements/1.1/"/>
-  </ds:schemaRefs>
-</ds:datastoreItem>
-</file>
-
 <file path=customXml/itemProps3.xml><?xml version="1.0" encoding="utf-8"?>
-<ds:datastoreItem xmlns:ds="http://schemas.openxmlformats.org/officeDocument/2006/customXml" ds:itemID="{E134C9F7-E5C4-4F6B-A3FC-E92D00674273}">
-  <ds:schemaRefs>
-    <ds:schemaRef ds:uri="http://schemas.microsoft.com/sharepoint/v3/contenttype/forms"/>
-  </ds:schemaRefs>
-</ds:datastoreItem>
-</file>
-
-<file path=customXml/itemProps4.xml><?xml version="1.0" encoding="utf-8"?>
 <ds:datastoreItem xmlns:ds="http://schemas.openxmlformats.org/officeDocument/2006/customXml" ds:itemID="{B8633CA6-EBE7-40AB-86D7-A9E3890A1E02}">
   <ds:schemaRefs>
     <ds:schemaRef ds:uri="http://schemas.microsoft.com/office/2006/metadata/contentType"/>
@@ -5394,4 +5398,12 @@
     <ds:schemaRef ds:uri="http://schemas.microsoft.com/internal/obd"/>
   </ds:schemaRefs>
 </ds:datastoreItem>
+</file>
+
+<file path=customXml/itemProps4.xml><?xml version="1.0" encoding="utf-8"?>
+<ds:datastoreItem xmlns:ds="http://schemas.openxmlformats.org/officeDocument/2006/customXml" ds:itemID="{E134C9F7-E5C4-4F6B-A3FC-E92D00674273}">
+  <ds:schemaRefs>
+    <ds:schemaRef ds:uri="http://schemas.microsoft.com/sharepoint/v3/contenttype/forms"/>
+  </ds:schemaRefs>
+</ds:datastoreItem>
 </file>
</xml_diff>